<commit_message>
Small update to the employees instructions file
</commit_message>
<xml_diff>
--- a/docs/Employee_Module/instructions.docx
+++ b/docs/Employee_Module/instructions.docx
@@ -1,12 +1,11 @@
 
 <file path=word/document.xml><?xml version="1.0" encoding="utf-8"?>
-<w:document xmlns:wpc="http://schemas.microsoft.com/office/word/2010/wordprocessingCanvas" xmlns:cx="http://schemas.microsoft.com/office/drawing/2014/chartex" xmlns:cx1="http://schemas.microsoft.com/office/drawing/2015/9/8/chartex" xmlns:cx2="http://schemas.microsoft.com/office/drawing/2015/10/21/chartex" xmlns:cx3="http://schemas.microsoft.com/office/drawing/2016/5/9/chartex" xmlns:cx4="http://schemas.microsoft.com/office/drawing/2016/5/10/chartex" xmlns:cx5="http://schemas.microsoft.com/office/drawing/2016/5/11/chartex" xmlns:cx6="http://schemas.microsoft.com/office/drawing/2016/5/12/chartex" xmlns:cx7="http://schemas.microsoft.com/office/drawing/2016/5/13/chartex" xmlns:cx8="http://schemas.microsoft.com/office/drawing/2016/5/14/chartex" xmlns:mc="http://schemas.openxmlformats.org/markup-compatibility/2006" xmlns:aink="http://schemas.microsoft.com/office/drawing/2016/ink" xmlns:am3d="http://schemas.microsoft.com/office/drawing/2017/model3d" xmlns:o="urn:schemas-microsoft-com:office:office" xmlns:oel="http://schemas.microsoft.com/office/2019/extlst" xmlns:r="http://schemas.openxmlformats.org/officeDocument/2006/relationships" xmlns:m="http://schemas.openxmlformats.org/officeDocument/2006/math" xmlns:v="urn:schemas-microsoft-com:vml" xmlns:wp14="http://schemas.microsoft.com/office/word/2010/wordprocessingDrawing" xmlns:wp="http://schemas.openxmlformats.org/drawingml/2006/wordprocessingDrawing" xmlns:w10="urn:schemas-microsoft-com:office:word" xmlns:w="http://schemas.openxmlformats.org/wordprocessingml/2006/main" xmlns:w14="http://schemas.microsoft.com/office/word/2010/wordml" xmlns:w15="http://schemas.microsoft.com/office/word/2012/wordml" xmlns:w16cex="http://schemas.microsoft.com/office/word/2018/wordml/cex" xmlns:w16cid="http://schemas.microsoft.com/office/word/2016/wordml/cid" xmlns:w16="http://schemas.microsoft.com/office/word/2018/wordml" xmlns:w16sdtdh="http://schemas.microsoft.com/office/word/2020/wordml/sdtdatahash" xmlns:w16se="http://schemas.microsoft.com/office/word/2015/wordml/symex" xmlns:wpg="http://schemas.microsoft.com/office/word/2010/wordprocessingGroup" xmlns:wpi="http://schemas.microsoft.com/office/word/2010/wordprocessingInk" xmlns:wne="http://schemas.microsoft.com/office/word/2006/wordml" xmlns:wps="http://schemas.microsoft.com/office/word/2010/wordprocessingShape" mc:Ignorable="w14 w15 w16se w16cid w16 w16cex w16sdtdh wp14">
+<w:document xmlns:wpc="http://schemas.microsoft.com/office/word/2010/wordprocessingCanvas" xmlns:cx="http://schemas.microsoft.com/office/drawing/2014/chartex" xmlns:cx1="http://schemas.microsoft.com/office/drawing/2015/9/8/chartex" xmlns:cx2="http://schemas.microsoft.com/office/drawing/2015/10/21/chartex" xmlns:cx3="http://schemas.microsoft.com/office/drawing/2016/5/9/chartex" xmlns:cx4="http://schemas.microsoft.com/office/drawing/2016/5/10/chartex" xmlns:cx5="http://schemas.microsoft.com/office/drawing/2016/5/11/chartex" xmlns:cx6="http://schemas.microsoft.com/office/drawing/2016/5/12/chartex" xmlns:cx7="http://schemas.microsoft.com/office/drawing/2016/5/13/chartex" xmlns:cx8="http://schemas.microsoft.com/office/drawing/2016/5/14/chartex" xmlns:mc="http://schemas.openxmlformats.org/markup-compatibility/2006" xmlns:aink="http://schemas.microsoft.com/office/drawing/2016/ink" xmlns:am3d="http://schemas.microsoft.com/office/drawing/2017/model3d" xmlns:o="urn:schemas-microsoft-com:office:office" xmlns:oel="http://schemas.microsoft.com/office/2019/extlst" xmlns:r="http://schemas.openxmlformats.org/officeDocument/2006/relationships" xmlns:m="http://schemas.openxmlformats.org/officeDocument/2006/math" xmlns:v="urn:schemas-microsoft-com:vml" xmlns:wp14="http://schemas.microsoft.com/office/word/2010/wordprocessingDrawing" xmlns:wp="http://schemas.openxmlformats.org/drawingml/2006/wordprocessingDrawing" xmlns:w10="urn:schemas-microsoft-com:office:word" xmlns:w="http://schemas.openxmlformats.org/wordprocessingml/2006/main" xmlns:w14="http://schemas.microsoft.com/office/word/2010/wordml" xmlns:w15="http://schemas.microsoft.com/office/word/2012/wordml" xmlns:w16cex="http://schemas.microsoft.com/office/word/2018/wordml/cex" xmlns:w16cid="http://schemas.microsoft.com/office/word/2016/wordml/cid" xmlns:w16="http://schemas.microsoft.com/office/word/2018/wordml" xmlns:w16du="http://schemas.microsoft.com/office/word/2023/wordml/word16du" xmlns:w16sdtdh="http://schemas.microsoft.com/office/word/2020/wordml/sdtdatahash" xmlns:w16se="http://schemas.microsoft.com/office/word/2015/wordml/symex" xmlns:wpg="http://schemas.microsoft.com/office/word/2010/wordprocessingGroup" xmlns:wpi="http://schemas.microsoft.com/office/word/2010/wordprocessingInk" xmlns:wne="http://schemas.microsoft.com/office/word/2006/wordml" xmlns:wps="http://schemas.microsoft.com/office/word/2010/wordprocessingShape" mc:Ignorable="w14 w15 w16se w16cid w16 w16cex w16sdtdh wp14">
   <w:body>
     <w:p>
       <w:pPr>
-        <w:jc w:val="center"/>
-        <w:rPr>
-          <w:rFonts w:hint="cs"/>
+        <w:bidi w:val="0"/>
+        <w:rPr>
           <w:sz w:val="32"/>
           <w:szCs w:val="32"/>
           <w:rtl/>
@@ -17,12 +16,314 @@
           <w:sz w:val="32"/>
           <w:szCs w:val="32"/>
         </w:rPr>
-        <w:t>User Instructions – Employee Module</w:t>
-      </w:r>
-    </w:p>
-    <w:p>
-      <w:pPr>
-        <w:jc w:val="right"/>
+        <w:t>User Instructions – Employee</w:t>
+      </w:r>
+      <w:r>
+        <w:rPr>
+          <w:sz w:val="32"/>
+          <w:szCs w:val="32"/>
+        </w:rPr>
+        <w:t xml:space="preserve"> and Transport</w:t>
+      </w:r>
+      <w:r>
+        <w:rPr>
+          <w:sz w:val="32"/>
+          <w:szCs w:val="32"/>
+        </w:rPr>
+        <w:t xml:space="preserve"> Module</w:t>
+      </w:r>
+    </w:p>
+    <w:p>
+      <w:pPr>
+        <w:bidi w:val="0"/>
+        <w:rPr>
+          <w:sz w:val="24"/>
+          <w:szCs w:val="24"/>
+          <w:rtl/>
+        </w:rPr>
+      </w:pPr>
+      <w:r>
+        <w:rPr>
+          <w:sz w:val="24"/>
+          <w:szCs w:val="24"/>
+        </w:rPr>
+        <w:t>The system will let the users to manage employees, shift scheduling, eliciting information and more based on authorizations o</w:t>
+      </w:r>
+      <w:r>
+        <w:rPr>
+          <w:sz w:val="24"/>
+          <w:szCs w:val="24"/>
+        </w:rPr>
+        <w:t>f</w:t>
+      </w:r>
+      <w:r>
+        <w:rPr>
+          <w:sz w:val="24"/>
+          <w:szCs w:val="24"/>
+        </w:rPr>
+        <w:t xml:space="preserve"> </w:t>
+      </w:r>
+      <w:r>
+        <w:rPr>
+          <w:sz w:val="24"/>
+          <w:szCs w:val="24"/>
+        </w:rPr>
+        <w:t>the</w:t>
+      </w:r>
+      <w:r>
+        <w:rPr>
+          <w:sz w:val="24"/>
+          <w:szCs w:val="24"/>
+        </w:rPr>
+        <w:t xml:space="preserve"> user. The system will require a user to login prior to using </w:t>
+      </w:r>
+      <w:proofErr w:type="gramStart"/>
+      <w:r>
+        <w:rPr>
+          <w:sz w:val="24"/>
+          <w:szCs w:val="24"/>
+        </w:rPr>
+        <w:t>it's</w:t>
+      </w:r>
+      <w:proofErr w:type="gramEnd"/>
+      <w:r>
+        <w:rPr>
+          <w:sz w:val="24"/>
+          <w:szCs w:val="24"/>
+        </w:rPr>
+        <w:t xml:space="preserve"> primary features.</w:t>
+      </w:r>
+      <w:r>
+        <w:rPr>
+          <w:sz w:val="24"/>
+          <w:szCs w:val="24"/>
+        </w:rPr>
+        <w:t xml:space="preserve"> After every performed command, </w:t>
+      </w:r>
+      <w:r>
+        <w:rPr>
+          <w:sz w:val="24"/>
+          <w:szCs w:val="24"/>
+        </w:rPr>
+        <w:t xml:space="preserve">the system will </w:t>
+      </w:r>
+      <w:r>
+        <w:rPr>
+          <w:sz w:val="24"/>
+          <w:szCs w:val="24"/>
+        </w:rPr>
+        <w:t>show</w:t>
+      </w:r>
+      <w:r>
+        <w:rPr>
+          <w:sz w:val="24"/>
+          <w:szCs w:val="24"/>
+        </w:rPr>
+        <w:t xml:space="preserve"> </w:t>
+      </w:r>
+      <w:r>
+        <w:rPr>
+          <w:sz w:val="24"/>
+          <w:szCs w:val="24"/>
+        </w:rPr>
+        <w:t xml:space="preserve">a text regarding the last </w:t>
+      </w:r>
+      <w:proofErr w:type="gramStart"/>
+      <w:r>
+        <w:rPr>
+          <w:sz w:val="24"/>
+          <w:szCs w:val="24"/>
+        </w:rPr>
+        <w:t xml:space="preserve">operation </w:t>
+      </w:r>
+      <w:r>
+        <w:rPr>
+          <w:sz w:val="24"/>
+          <w:szCs w:val="24"/>
+        </w:rPr>
+        <w:t xml:space="preserve"> (</w:t>
+      </w:r>
+      <w:proofErr w:type="gramEnd"/>
+      <w:r>
+        <w:rPr>
+          <w:sz w:val="24"/>
+          <w:szCs w:val="24"/>
+        </w:rPr>
+        <w:t>for example stating if it was successful or there was an error</w:t>
+      </w:r>
+      <w:r>
+        <w:rPr>
+          <w:sz w:val="24"/>
+          <w:szCs w:val="24"/>
+        </w:rPr>
+        <w:t xml:space="preserve">) and </w:t>
+      </w:r>
+      <w:r>
+        <w:rPr>
+          <w:sz w:val="24"/>
+          <w:szCs w:val="24"/>
+        </w:rPr>
+        <w:t xml:space="preserve">the user will be presented the current available commands he has that he can choose from. The commands will be numbered, described, and will present </w:t>
+      </w:r>
+      <w:proofErr w:type="gramStart"/>
+      <w:r>
+        <w:rPr>
+          <w:sz w:val="24"/>
+          <w:szCs w:val="24"/>
+        </w:rPr>
+        <w:t>it's</w:t>
+      </w:r>
+      <w:proofErr w:type="gramEnd"/>
+      <w:r>
+        <w:rPr>
+          <w:sz w:val="24"/>
+          <w:szCs w:val="24"/>
+        </w:rPr>
+        <w:t xml:space="preserve"> structure enclosed with apostrophes ('…'). Some commands will require case specific information. In the command structure the information should be given by the user instead of the text enclosed by: &lt;…</w:t>
+      </w:r>
+      <w:proofErr w:type="gramStart"/>
+      <w:r>
+        <w:rPr>
+          <w:sz w:val="24"/>
+          <w:szCs w:val="24"/>
+        </w:rPr>
+        <w:t>&gt;</w:t>
+      </w:r>
+      <w:r>
+        <w:rPr>
+          <w:sz w:val="24"/>
+          <w:szCs w:val="24"/>
+        </w:rPr>
+        <w:t xml:space="preserve"> ,</w:t>
+      </w:r>
+      <w:proofErr w:type="gramEnd"/>
+      <w:r>
+        <w:rPr>
+          <w:sz w:val="24"/>
+          <w:szCs w:val="24"/>
+        </w:rPr>
+        <w:t xml:space="preserve"> omitting the '&lt;' and '&gt;' as well.</w:t>
+      </w:r>
+    </w:p>
+    <w:p>
+      <w:pPr>
+        <w:bidi w:val="0"/>
+        <w:rPr>
+          <w:rFonts w:ascii="Amasis MT Pro Black" w:hAnsi="Amasis MT Pro Black"/>
+          <w:sz w:val="24"/>
+          <w:szCs w:val="24"/>
+        </w:rPr>
+      </w:pPr>
+      <w:r>
+        <w:rPr>
+          <w:sz w:val="24"/>
+          <w:szCs w:val="24"/>
+        </w:rPr>
+        <w:t>In the initial run, the system will present the following text:</w:t>
+      </w:r>
+    </w:p>
+    <w:p>
+      <w:pPr>
+        <w:bidi w:val="0"/>
+        <w:rPr>
+          <w:rFonts w:ascii="Amasis MT Pro Black" w:hAnsi="Amasis MT Pro Black" w:cs="Arial"/>
+          <w:sz w:val="24"/>
+          <w:szCs w:val="24"/>
+          <w:rtl/>
+        </w:rPr>
+      </w:pPr>
+      <w:r>
+        <w:rPr>
+          <w:rFonts w:ascii="Amasis MT Pro Black" w:hAnsi="Amasis MT Pro Black" w:cs="Arial"/>
+          <w:sz w:val="24"/>
+          <w:szCs w:val="24"/>
+        </w:rPr>
+        <w:t xml:space="preserve">Please log in </w:t>
+      </w:r>
+      <w:proofErr w:type="gramStart"/>
+      <w:r>
+        <w:rPr>
+          <w:rFonts w:ascii="Amasis MT Pro Black" w:hAnsi="Amasis MT Pro Black" w:cs="Arial"/>
+          <w:sz w:val="24"/>
+          <w:szCs w:val="24"/>
+        </w:rPr>
+        <w:t>to  the</w:t>
+      </w:r>
+      <w:proofErr w:type="gramEnd"/>
+      <w:r>
+        <w:rPr>
+          <w:rFonts w:ascii="Amasis MT Pro Black" w:hAnsi="Amasis MT Pro Black" w:cs="Arial"/>
+          <w:sz w:val="24"/>
+          <w:szCs w:val="24"/>
+        </w:rPr>
+        <w:t xml:space="preserve"> system.</w:t>
+      </w:r>
+    </w:p>
+    <w:p>
+      <w:pPr>
+        <w:bidi w:val="0"/>
+        <w:rPr>
+          <w:rFonts w:ascii="Amasis MT Pro Black" w:hAnsi="Amasis MT Pro Black" w:cs="Arial"/>
+          <w:sz w:val="24"/>
+          <w:szCs w:val="24"/>
+        </w:rPr>
+      </w:pPr>
+      <w:r>
+        <w:rPr>
+          <w:rFonts w:ascii="Amasis MT Pro Black" w:hAnsi="Amasis MT Pro Black" w:cs="Arial"/>
+          <w:sz w:val="24"/>
+          <w:szCs w:val="24"/>
+        </w:rPr>
+        <w:t>1. Login command: `login &lt;username&gt; &lt;password&gt;`</w:t>
+      </w:r>
+    </w:p>
+    <w:p>
+      <w:pPr>
+        <w:bidi w:val="0"/>
+        <w:rPr>
+          <w:rFonts w:ascii="Amasis MT Pro Black" w:hAnsi="Amasis MT Pro Black" w:cs="Arial"/>
+          <w:sz w:val="24"/>
+          <w:szCs w:val="24"/>
+        </w:rPr>
+      </w:pPr>
+      <w:r>
+        <w:rPr>
+          <w:rFonts w:ascii="Amasis MT Pro Black" w:hAnsi="Amasis MT Pro Black" w:cs="Arial"/>
+          <w:sz w:val="24"/>
+          <w:szCs w:val="24"/>
+        </w:rPr>
+        <w:t>2. Generate initial data: `generate_data`</w:t>
+      </w:r>
+    </w:p>
+    <w:p>
+      <w:pPr>
+        <w:bidi w:val="0"/>
+        <w:rPr>
+          <w:rFonts w:ascii="Amasis MT Pro Black" w:hAnsi="Amasis MT Pro Black" w:cs="Arial"/>
+          <w:sz w:val="24"/>
+          <w:szCs w:val="24"/>
+        </w:rPr>
+      </w:pPr>
+      <w:r>
+        <w:rPr>
+          <w:rFonts w:ascii="Amasis MT Pro Black" w:hAnsi="Amasis MT Pro Black" w:cs="Arial"/>
+          <w:sz w:val="24"/>
+          <w:szCs w:val="24"/>
+        </w:rPr>
+        <w:t xml:space="preserve">3. </w:t>
+      </w:r>
+      <w:r>
+        <w:rPr>
+          <w:rFonts w:ascii="Amasis MT Pro Black" w:hAnsi="Amasis MT Pro Black" w:cs="Arial"/>
+          <w:sz w:val="24"/>
+          <w:szCs w:val="24"/>
+        </w:rPr>
+        <w:t>Exit command: `exit`</w:t>
+      </w:r>
+    </w:p>
+    <w:p>
+      <w:pPr>
+        <w:bidi w:val="0"/>
         <w:rPr>
           <w:rFonts w:hint="cs"/>
           <w:sz w:val="24"/>
@@ -32,174 +333,68 @@
       </w:pPr>
       <w:r>
         <w:rPr>
-          <w:sz w:val="24"/>
-          <w:szCs w:val="24"/>
-        </w:rPr>
-        <w:t>The system will let the users to manage employees, shift scheduling, eliciting information and more based on authorizations o</w:t>
-      </w:r>
-      <w:r>
-        <w:rPr>
-          <w:sz w:val="24"/>
-          <w:szCs w:val="24"/>
-        </w:rPr>
-        <w:t>f</w:t>
-      </w:r>
-      <w:r>
-        <w:rPr>
-          <w:sz w:val="24"/>
-          <w:szCs w:val="24"/>
-        </w:rPr>
-        <w:t xml:space="preserve"> </w:t>
-      </w:r>
-      <w:r>
-        <w:rPr>
-          <w:sz w:val="24"/>
-          <w:szCs w:val="24"/>
-        </w:rPr>
-        <w:t>the</w:t>
-      </w:r>
-      <w:r>
-        <w:rPr>
-          <w:sz w:val="24"/>
-          <w:szCs w:val="24"/>
-        </w:rPr>
-        <w:t xml:space="preserve"> user. The system will require a user to login prior to using </w:t>
-      </w:r>
-      <w:proofErr w:type="spellStart"/>
-      <w:proofErr w:type="gramStart"/>
-      <w:r>
-        <w:rPr>
-          <w:sz w:val="24"/>
-          <w:szCs w:val="24"/>
-        </w:rPr>
-        <w:t>it's</w:t>
-      </w:r>
-      <w:proofErr w:type="spellEnd"/>
-      <w:proofErr w:type="gramEnd"/>
-      <w:r>
-        <w:rPr>
-          <w:sz w:val="24"/>
-          <w:szCs w:val="24"/>
-        </w:rPr>
-        <w:t xml:space="preserve"> primary features.</w:t>
-      </w:r>
-      <w:r>
-        <w:rPr>
-          <w:sz w:val="24"/>
-          <w:szCs w:val="24"/>
-        </w:rPr>
-        <w:t xml:space="preserve"> After every performed command, </w:t>
-      </w:r>
-      <w:r>
-        <w:rPr>
-          <w:sz w:val="24"/>
-          <w:szCs w:val="24"/>
-        </w:rPr>
-        <w:t xml:space="preserve">the system will </w:t>
-      </w:r>
-      <w:r>
-        <w:rPr>
-          <w:sz w:val="24"/>
-          <w:szCs w:val="24"/>
-        </w:rPr>
-        <w:t>show</w:t>
-      </w:r>
-      <w:r>
-        <w:rPr>
-          <w:sz w:val="24"/>
-          <w:szCs w:val="24"/>
-        </w:rPr>
-        <w:t xml:space="preserve"> </w:t>
-      </w:r>
-      <w:r>
-        <w:rPr>
-          <w:sz w:val="24"/>
-          <w:szCs w:val="24"/>
-        </w:rPr>
-        <w:t xml:space="preserve">a text regarding the last </w:t>
-      </w:r>
-      <w:proofErr w:type="gramStart"/>
-      <w:r>
-        <w:rPr>
-          <w:sz w:val="24"/>
-          <w:szCs w:val="24"/>
-        </w:rPr>
-        <w:t xml:space="preserve">operation </w:t>
-      </w:r>
-      <w:r>
-        <w:rPr>
-          <w:sz w:val="24"/>
-          <w:szCs w:val="24"/>
-        </w:rPr>
-        <w:t xml:space="preserve"> (</w:t>
-      </w:r>
-      <w:proofErr w:type="gramEnd"/>
-      <w:r>
-        <w:rPr>
-          <w:sz w:val="24"/>
-          <w:szCs w:val="24"/>
-        </w:rPr>
-        <w:t>for example stating if it was successful or there was an error</w:t>
-      </w:r>
-      <w:r>
-        <w:rPr>
-          <w:sz w:val="24"/>
-          <w:szCs w:val="24"/>
-        </w:rPr>
-        <w:t xml:space="preserve">) and </w:t>
-      </w:r>
-      <w:r>
-        <w:rPr>
-          <w:sz w:val="24"/>
-          <w:szCs w:val="24"/>
-        </w:rPr>
-        <w:t xml:space="preserve">the user will be presented the current available commands he has that he can choose from. The commands will be numbered, described, and will present </w:t>
-      </w:r>
-      <w:proofErr w:type="spellStart"/>
-      <w:proofErr w:type="gramStart"/>
-      <w:r>
-        <w:rPr>
-          <w:sz w:val="24"/>
-          <w:szCs w:val="24"/>
-        </w:rPr>
-        <w:t>it's</w:t>
-      </w:r>
-      <w:proofErr w:type="spellEnd"/>
-      <w:proofErr w:type="gramEnd"/>
-      <w:r>
-        <w:rPr>
-          <w:sz w:val="24"/>
-          <w:szCs w:val="24"/>
-        </w:rPr>
-        <w:t xml:space="preserve"> structure enclosed with apostrophes ('…'). Some commands will require case specific information. In the command structure the information should be given by the user instead of the text enclosed by: &lt;…</w:t>
-      </w:r>
-      <w:proofErr w:type="gramStart"/>
-      <w:r>
-        <w:rPr>
-          <w:sz w:val="24"/>
-          <w:szCs w:val="24"/>
-        </w:rPr>
-        <w:t>&gt;</w:t>
-      </w:r>
-      <w:r>
-        <w:rPr>
-          <w:sz w:val="24"/>
-          <w:szCs w:val="24"/>
-        </w:rPr>
-        <w:t xml:space="preserve"> ,</w:t>
-      </w:r>
-      <w:proofErr w:type="gramEnd"/>
-      <w:r>
-        <w:rPr>
-          <w:sz w:val="24"/>
-          <w:szCs w:val="24"/>
-        </w:rPr>
-        <w:t xml:space="preserve"> omitting the '&lt;' and '&gt;' as well.</w:t>
-      </w:r>
-    </w:p>
-    <w:p>
-      <w:pPr>
-        <w:jc w:val="right"/>
+          <w:rFonts w:hint="cs"/>
+          <w:sz w:val="24"/>
+          <w:szCs w:val="24"/>
+        </w:rPr>
+        <w:t>T</w:t>
+      </w:r>
+      <w:r>
+        <w:rPr>
+          <w:sz w:val="24"/>
+          <w:szCs w:val="24"/>
+        </w:rPr>
+        <w:t>he user can choose one of the numbered commands</w:t>
+      </w:r>
+      <w:r>
+        <w:rPr>
+          <w:sz w:val="24"/>
+          <w:szCs w:val="24"/>
+        </w:rPr>
+        <w:t>, which are either Login</w:t>
+      </w:r>
+      <w:r>
+        <w:rPr>
+          <w:sz w:val="24"/>
+          <w:szCs w:val="24"/>
+        </w:rPr>
+        <w:t>, Generate Data</w:t>
+      </w:r>
+      <w:r>
+        <w:rPr>
+          <w:sz w:val="24"/>
+          <w:szCs w:val="24"/>
+        </w:rPr>
+        <w:t xml:space="preserve"> or Exit.</w:t>
+      </w:r>
+    </w:p>
+    <w:p>
+      <w:pPr>
+        <w:bidi w:val="0"/>
+        <w:rPr>
+          <w:sz w:val="24"/>
+          <w:szCs w:val="24"/>
+        </w:rPr>
+      </w:pPr>
+      <w:r>
+        <w:rPr>
+          <w:rFonts w:hint="cs"/>
+          <w:sz w:val="24"/>
+          <w:szCs w:val="24"/>
+        </w:rPr>
+        <w:t>T</w:t>
+      </w:r>
+      <w:r>
+        <w:rPr>
+          <w:sz w:val="24"/>
+          <w:szCs w:val="24"/>
+        </w:rPr>
+        <w:t>he system will contain one default administrative user, its username is: 'admin123' and password is: '123'. In order to login, the user should type in the following:</w:t>
+      </w:r>
+    </w:p>
+    <w:p>
+      <w:pPr>
+        <w:bidi w:val="0"/>
         <w:rPr>
           <w:rFonts w:ascii="Amasis MT Pro Black" w:hAnsi="Amasis MT Pro Black"/>
           <w:sz w:val="24"/>
@@ -208,192 +403,28 @@
       </w:pPr>
       <w:r>
         <w:rPr>
-          <w:sz w:val="24"/>
-          <w:szCs w:val="24"/>
-        </w:rPr>
-        <w:t>In the initial run, the system will present the following text:</w:t>
-      </w:r>
-    </w:p>
-    <w:p>
-      <w:pPr>
-        <w:jc w:val="right"/>
-        <w:rPr>
-          <w:rFonts w:ascii="Amasis MT Pro Black" w:hAnsi="Amasis MT Pro Black" w:cs="Arial"/>
+          <w:rFonts w:ascii="Amasis MT Pro Black" w:hAnsi="Amasis MT Pro Black"/>
+          <w:sz w:val="24"/>
+          <w:szCs w:val="24"/>
+        </w:rPr>
+        <w:t>login admin123 123</w:t>
+      </w:r>
+    </w:p>
+    <w:p>
+      <w:pPr>
+        <w:bidi w:val="0"/>
+        <w:rPr>
+          <w:rFonts w:ascii="Amasis MT Pro Black" w:hAnsi="Amasis MT Pro Black"/>
           <w:sz w:val="24"/>
           <w:szCs w:val="24"/>
           <w:rtl/>
         </w:rPr>
       </w:pPr>
-      <w:r>
-        <w:rPr>
-          <w:rFonts w:ascii="Amasis MT Pro Black" w:hAnsi="Amasis MT Pro Black" w:cs="Arial"/>
-          <w:sz w:val="24"/>
-          <w:szCs w:val="24"/>
-        </w:rPr>
-        <w:t xml:space="preserve">Please log in </w:t>
-      </w:r>
-      <w:proofErr w:type="gramStart"/>
-      <w:r>
-        <w:rPr>
-          <w:rFonts w:ascii="Amasis MT Pro Black" w:hAnsi="Amasis MT Pro Black" w:cs="Arial"/>
-          <w:sz w:val="24"/>
-          <w:szCs w:val="24"/>
-        </w:rPr>
-        <w:t>to  the</w:t>
-      </w:r>
-      <w:proofErr w:type="gramEnd"/>
-      <w:r>
-        <w:rPr>
-          <w:rFonts w:ascii="Amasis MT Pro Black" w:hAnsi="Amasis MT Pro Black" w:cs="Arial"/>
-          <w:sz w:val="24"/>
-          <w:szCs w:val="24"/>
-        </w:rPr>
-        <w:t xml:space="preserve"> system.</w:t>
-      </w:r>
-    </w:p>
-    <w:p>
-      <w:pPr>
-        <w:bidi w:val="0"/>
-        <w:rPr>
-          <w:rFonts w:ascii="Amasis MT Pro Black" w:hAnsi="Amasis MT Pro Black" w:cs="Arial"/>
-          <w:sz w:val="24"/>
-          <w:szCs w:val="24"/>
-        </w:rPr>
-      </w:pPr>
-      <w:r>
-        <w:rPr>
-          <w:rFonts w:ascii="Amasis MT Pro Black" w:hAnsi="Amasis MT Pro Black" w:cs="Arial"/>
-          <w:sz w:val="24"/>
-          <w:szCs w:val="24"/>
-        </w:rPr>
-        <w:t>1. Login command: `login &lt;username&gt; &lt;password&gt;`</w:t>
-      </w:r>
-    </w:p>
-    <w:p>
-      <w:pPr>
-        <w:bidi w:val="0"/>
-        <w:rPr>
-          <w:rFonts w:ascii="Amasis MT Pro Black" w:hAnsi="Amasis MT Pro Black" w:cs="Arial"/>
-          <w:sz w:val="24"/>
-          <w:szCs w:val="24"/>
-        </w:rPr>
-      </w:pPr>
-      <w:r>
-        <w:rPr>
-          <w:rFonts w:ascii="Amasis MT Pro Black" w:hAnsi="Amasis MT Pro Black" w:cs="Arial"/>
-          <w:sz w:val="24"/>
-          <w:szCs w:val="24"/>
-        </w:rPr>
-        <w:t>2. Exit command: `exit`</w:t>
-      </w:r>
-    </w:p>
-    <w:p>
-      <w:pPr>
-        <w:jc w:val="right"/>
-        <w:rPr>
-          <w:rFonts w:hint="cs"/>
-          <w:sz w:val="24"/>
-          <w:szCs w:val="24"/>
-          <w:rtl/>
-        </w:rPr>
-      </w:pPr>
-      <w:r>
-        <w:rPr>
-          <w:rFonts w:hint="cs"/>
-          <w:sz w:val="24"/>
-          <w:szCs w:val="24"/>
-        </w:rPr>
-        <w:t>T</w:t>
-      </w:r>
-      <w:r>
-        <w:rPr>
-          <w:sz w:val="24"/>
-          <w:szCs w:val="24"/>
-        </w:rPr>
-        <w:t>he user can choose one of the numbered commands</w:t>
-      </w:r>
-      <w:r>
-        <w:rPr>
-          <w:sz w:val="24"/>
-          <w:szCs w:val="24"/>
-        </w:rPr>
-        <w:t>, which are either Login or Exit.</w:t>
-      </w:r>
-    </w:p>
-    <w:p>
-      <w:pPr>
-        <w:jc w:val="right"/>
-        <w:rPr>
-          <w:sz w:val="24"/>
-          <w:szCs w:val="24"/>
-        </w:rPr>
-      </w:pPr>
-      <w:r>
-        <w:rPr>
-          <w:rFonts w:hint="cs"/>
-          <w:sz w:val="24"/>
-          <w:szCs w:val="24"/>
-        </w:rPr>
-        <w:t>T</w:t>
-      </w:r>
-      <w:r>
-        <w:rPr>
-          <w:sz w:val="24"/>
-          <w:szCs w:val="24"/>
-        </w:rPr>
-        <w:t xml:space="preserve">he system will contain one default administrative user, its username is: 'admin123' and password is: '123'. </w:t>
-      </w:r>
-      <w:proofErr w:type="gramStart"/>
-      <w:r>
-        <w:rPr>
-          <w:sz w:val="24"/>
-          <w:szCs w:val="24"/>
-        </w:rPr>
-        <w:t>In order to</w:t>
-      </w:r>
-      <w:proofErr w:type="gramEnd"/>
-      <w:r>
-        <w:rPr>
-          <w:sz w:val="24"/>
-          <w:szCs w:val="24"/>
-        </w:rPr>
-        <w:t xml:space="preserve"> login, the user should type in the following:</w:t>
-      </w:r>
-    </w:p>
-    <w:p>
-      <w:pPr>
-        <w:jc w:val="right"/>
-        <w:rPr>
-          <w:rFonts w:ascii="Amasis MT Pro Black" w:hAnsi="Amasis MT Pro Black"/>
-          <w:sz w:val="24"/>
-          <w:szCs w:val="24"/>
-        </w:rPr>
-      </w:pPr>
-      <w:r>
-        <w:rPr>
-          <w:rFonts w:ascii="Amasis MT Pro Black" w:hAnsi="Amasis MT Pro Black"/>
-          <w:sz w:val="24"/>
-          <w:szCs w:val="24"/>
-        </w:rPr>
-        <w:t>login admin123 123</w:t>
-      </w:r>
-    </w:p>
-    <w:p>
-      <w:pPr>
-        <w:jc w:val="right"/>
-        <w:rPr>
-          <w:rFonts w:ascii="Amasis MT Pro Black" w:hAnsi="Amasis MT Pro Black" w:hint="cs"/>
-          <w:sz w:val="24"/>
-          <w:szCs w:val="24"/>
-          <w:rtl/>
-        </w:rPr>
-      </w:pPr>
-    </w:p>
-    <w:p>
-      <w:pPr>
-        <w:jc w:val="right"/>
-        <w:rPr>
-          <w:rFonts w:hint="cs"/>
+    </w:p>
+    <w:p>
+      <w:pPr>
+        <w:bidi w:val="0"/>
+        <w:rPr>
           <w:b/>
           <w:bCs/>
           <w:sz w:val="24"/>
@@ -445,7 +476,7 @@
     </w:p>
     <w:p>
       <w:pPr>
-        <w:jc w:val="right"/>
+        <w:bidi w:val="0"/>
         <w:rPr>
           <w:sz w:val="24"/>
           <w:szCs w:val="24"/>
@@ -527,9 +558,8 @@
     </w:p>
     <w:p>
       <w:pPr>
-        <w:jc w:val="right"/>
-        <w:rPr>
-          <w:rFonts w:hint="cs"/>
+        <w:bidi w:val="0"/>
+        <w:rPr>
           <w:b/>
           <w:bCs/>
           <w:sz w:val="24"/>
@@ -551,9 +581,8 @@
     </w:p>
     <w:p>
       <w:pPr>
-        <w:jc w:val="right"/>
-        <w:rPr>
-          <w:rFonts w:hint="cs"/>
+        <w:bidi w:val="0"/>
+        <w:rPr>
           <w:sz w:val="24"/>
           <w:szCs w:val="24"/>
           <w:rtl/>
@@ -578,7 +607,7 @@
     </w:p>
     <w:p>
       <w:pPr>
-        <w:jc w:val="right"/>
+        <w:bidi w:val="0"/>
         <w:rPr>
           <w:sz w:val="24"/>
           <w:szCs w:val="24"/>
@@ -601,9 +630,8 @@
     </w:p>
     <w:p>
       <w:pPr>
-        <w:jc w:val="right"/>
-        <w:rPr>
-          <w:rFonts w:hint="cs"/>
+        <w:bidi w:val="0"/>
+        <w:rPr>
           <w:sz w:val="24"/>
           <w:szCs w:val="24"/>
           <w:rtl/>
@@ -614,55 +642,22 @@
           <w:sz w:val="24"/>
           <w:szCs w:val="24"/>
         </w:rPr>
-        <w:t xml:space="preserve">Such user is considered an employee's user who should request registering to shifts that the admin made available (by creating them). He can do so by choosing a role, branch, date and time of a shift, and only if such undertaking will not  contradict one </w:t>
-      </w:r>
-      <w:r>
-        <w:rPr>
-          <w:sz w:val="24"/>
-          <w:szCs w:val="24"/>
-        </w:rPr>
         <w:lastRenderedPageBreak/>
-        <w:t xml:space="preserve">of his constraints. The user must wait for the admin (HR manager) to approve his request or </w:t>
-      </w:r>
-      <w:r>
-        <w:rPr>
-          <w:sz w:val="24"/>
-          <w:szCs w:val="24"/>
-        </w:rPr>
-        <w:t>decline his request to take part in the shift. If the request is approved, he is scheduled to that shift and will be able to see it with '</w:t>
-      </w:r>
-      <w:proofErr w:type="spellStart"/>
-      <w:r>
-        <w:rPr>
-          <w:sz w:val="24"/>
-          <w:szCs w:val="24"/>
-        </w:rPr>
-        <w:t>my_shifts</w:t>
-      </w:r>
-      <w:proofErr w:type="spellEnd"/>
-      <w:r>
-        <w:rPr>
-          <w:sz w:val="24"/>
-          <w:szCs w:val="24"/>
-        </w:rPr>
-        <w:t>' command.</w:t>
-      </w:r>
-    </w:p>
-    <w:p>
-      <w:pPr>
-        <w:jc w:val="right"/>
-        <w:rPr>
-          <w:rFonts w:hint="cs"/>
-          <w:sz w:val="24"/>
-          <w:szCs w:val="24"/>
-        </w:rPr>
-      </w:pPr>
-    </w:p>
-    <w:p>
-      <w:pPr>
-        <w:jc w:val="right"/>
-        <w:rPr>
-          <w:rFonts w:hint="cs"/>
+        <w:t xml:space="preserve">Such user is considered an employee's user who should request registering to shifts that the admin made available (by creating them). He can do so by choosing a role, branch, date and time of a shift, and only if such undertaking will not  contradict one of his constraints. The user must wait for the admin (HR manager) to approve his request or </w:t>
+      </w:r>
+      <w:r>
+        <w:rPr>
+          <w:sz w:val="24"/>
+          <w:szCs w:val="24"/>
+        </w:rPr>
+        <w:t>decline his request to take part in the shift. If the request is approved, he is scheduled to that shift and will be able to see it with 'my_shifts' command.</w:t>
+      </w:r>
+    </w:p>
+    <w:p>
+      <w:pPr>
+        <w:bidi w:val="0"/>
+        <w:rPr>
+          <w:rFonts w:ascii="Amasis MT Pro Black" w:hAnsi="Amasis MT Pro Black"/>
           <w:sz w:val="24"/>
           <w:szCs w:val="24"/>
           <w:rtl/>
@@ -671,27 +666,78 @@
     </w:p>
     <w:p>
       <w:pPr>
-        <w:jc w:val="right"/>
-        <w:rPr>
-          <w:rFonts w:hint="cs"/>
-          <w:sz w:val="24"/>
-          <w:szCs w:val="24"/>
-        </w:rPr>
-      </w:pPr>
-    </w:p>
-    <w:p>
-      <w:pPr>
-        <w:jc w:val="right"/>
-        <w:rPr>
-          <w:rFonts w:hint="cs"/>
-          <w:sz w:val="24"/>
-          <w:szCs w:val="24"/>
-        </w:rPr>
-      </w:pPr>
-    </w:p>
-    <w:p>
-      <w:pPr>
-        <w:jc w:val="right"/>
+        <w:bidi w:val="0"/>
+        <w:rPr>
+          <w:b/>
+          <w:bCs/>
+          <w:sz w:val="24"/>
+          <w:szCs w:val="24"/>
+          <w:u w:val="single"/>
+          <w:rtl/>
+        </w:rPr>
+      </w:pPr>
+      <w:r>
+        <w:rPr>
+          <w:b/>
+          <w:bCs/>
+          <w:sz w:val="24"/>
+          <w:szCs w:val="24"/>
+          <w:u w:val="single"/>
+        </w:rPr>
+        <w:t>Transport Manager</w:t>
+      </w:r>
+      <w:r>
+        <w:rPr>
+          <w:b/>
+          <w:bCs/>
+          <w:sz w:val="24"/>
+          <w:szCs w:val="24"/>
+          <w:u w:val="single"/>
+        </w:rPr>
+        <w:t xml:space="preserve"> </w:t>
+      </w:r>
+      <w:r>
+        <w:rPr>
+          <w:b/>
+          <w:bCs/>
+          <w:sz w:val="24"/>
+          <w:szCs w:val="24"/>
+          <w:u w:val="single"/>
+        </w:rPr>
+        <w:t>U</w:t>
+      </w:r>
+      <w:r>
+        <w:rPr>
+          <w:b/>
+          <w:bCs/>
+          <w:sz w:val="24"/>
+          <w:szCs w:val="24"/>
+          <w:u w:val="single"/>
+        </w:rPr>
+        <w:t>ser</w:t>
+      </w:r>
+    </w:p>
+    <w:p>
+      <w:pPr>
+        <w:bidi w:val="0"/>
+        <w:rPr>
+          <w:sz w:val="24"/>
+          <w:szCs w:val="24"/>
+        </w:rPr>
+      </w:pPr>
+    </w:p>
+    <w:p>
+      <w:pPr>
+        <w:bidi w:val="0"/>
+        <w:rPr>
+          <w:sz w:val="24"/>
+          <w:szCs w:val="24"/>
+        </w:rPr>
+      </w:pPr>
+    </w:p>
+    <w:p>
+      <w:pPr>
+        <w:bidi w:val="0"/>
         <w:rPr>
           <w:sz w:val="24"/>
           <w:szCs w:val="24"/>
@@ -711,7 +757,7 @@
 </file>
 
 <file path=word/numbering.xml><?xml version="1.0" encoding="utf-8"?>
-<w:numbering xmlns:wpc="http://schemas.microsoft.com/office/word/2010/wordprocessingCanvas" xmlns:cx="http://schemas.microsoft.com/office/drawing/2014/chartex" xmlns:cx1="http://schemas.microsoft.com/office/drawing/2015/9/8/chartex" xmlns:cx2="http://schemas.microsoft.com/office/drawing/2015/10/21/chartex" xmlns:cx3="http://schemas.microsoft.com/office/drawing/2016/5/9/chartex" xmlns:cx4="http://schemas.microsoft.com/office/drawing/2016/5/10/chartex" xmlns:cx5="http://schemas.microsoft.com/office/drawing/2016/5/11/chartex" xmlns:cx6="http://schemas.microsoft.com/office/drawing/2016/5/12/chartex" xmlns:cx7="http://schemas.microsoft.com/office/drawing/2016/5/13/chartex" xmlns:cx8="http://schemas.microsoft.com/office/drawing/2016/5/14/chartex" xmlns:mc="http://schemas.openxmlformats.org/markup-compatibility/2006" xmlns:aink="http://schemas.microsoft.com/office/drawing/2016/ink" xmlns:am3d="http://schemas.microsoft.com/office/drawing/2017/model3d" xmlns:o="urn:schemas-microsoft-com:office:office" xmlns:oel="http://schemas.microsoft.com/office/2019/extlst" xmlns:r="http://schemas.openxmlformats.org/officeDocument/2006/relationships" xmlns:m="http://schemas.openxmlformats.org/officeDocument/2006/math" xmlns:v="urn:schemas-microsoft-com:vml" xmlns:wp14="http://schemas.microsoft.com/office/word/2010/wordprocessingDrawing" xmlns:wp="http://schemas.openxmlformats.org/drawingml/2006/wordprocessingDrawing" xmlns:w10="urn:schemas-microsoft-com:office:word" xmlns:w="http://schemas.openxmlformats.org/wordprocessingml/2006/main" xmlns:w14="http://schemas.microsoft.com/office/word/2010/wordml" xmlns:w15="http://schemas.microsoft.com/office/word/2012/wordml" xmlns:w16cex="http://schemas.microsoft.com/office/word/2018/wordml/cex" xmlns:w16cid="http://schemas.microsoft.com/office/word/2016/wordml/cid" xmlns:w16="http://schemas.microsoft.com/office/word/2018/wordml" xmlns:w16sdtdh="http://schemas.microsoft.com/office/word/2020/wordml/sdtdatahash" xmlns:w16se="http://schemas.microsoft.com/office/word/2015/wordml/symex" xmlns:wpg="http://schemas.microsoft.com/office/word/2010/wordprocessingGroup" xmlns:wpi="http://schemas.microsoft.com/office/word/2010/wordprocessingInk" xmlns:wne="http://schemas.microsoft.com/office/word/2006/wordml" xmlns:wps="http://schemas.microsoft.com/office/word/2010/wordprocessingShape" mc:Ignorable="w14 w15 w16se w16cid w16 w16cex w16sdtdh wp14">
+<w:numbering xmlns:wpc="http://schemas.microsoft.com/office/word/2010/wordprocessingCanvas" xmlns:cx="http://schemas.microsoft.com/office/drawing/2014/chartex" xmlns:cx1="http://schemas.microsoft.com/office/drawing/2015/9/8/chartex" xmlns:cx2="http://schemas.microsoft.com/office/drawing/2015/10/21/chartex" xmlns:cx3="http://schemas.microsoft.com/office/drawing/2016/5/9/chartex" xmlns:cx4="http://schemas.microsoft.com/office/drawing/2016/5/10/chartex" xmlns:cx5="http://schemas.microsoft.com/office/drawing/2016/5/11/chartex" xmlns:cx6="http://schemas.microsoft.com/office/drawing/2016/5/12/chartex" xmlns:cx7="http://schemas.microsoft.com/office/drawing/2016/5/13/chartex" xmlns:cx8="http://schemas.microsoft.com/office/drawing/2016/5/14/chartex" xmlns:mc="http://schemas.openxmlformats.org/markup-compatibility/2006" xmlns:aink="http://schemas.microsoft.com/office/drawing/2016/ink" xmlns:am3d="http://schemas.microsoft.com/office/drawing/2017/model3d" xmlns:o="urn:schemas-microsoft-com:office:office" xmlns:oel="http://schemas.microsoft.com/office/2019/extlst" xmlns:r="http://schemas.openxmlformats.org/officeDocument/2006/relationships" xmlns:m="http://schemas.openxmlformats.org/officeDocument/2006/math" xmlns:v="urn:schemas-microsoft-com:vml" xmlns:wp14="http://schemas.microsoft.com/office/word/2010/wordprocessingDrawing" xmlns:wp="http://schemas.openxmlformats.org/drawingml/2006/wordprocessingDrawing" xmlns:w10="urn:schemas-microsoft-com:office:word" xmlns:w="http://schemas.openxmlformats.org/wordprocessingml/2006/main" xmlns:w14="http://schemas.microsoft.com/office/word/2010/wordml" xmlns:w15="http://schemas.microsoft.com/office/word/2012/wordml" xmlns:w16cex="http://schemas.microsoft.com/office/word/2018/wordml/cex" xmlns:w16cid="http://schemas.microsoft.com/office/word/2016/wordml/cid" xmlns:w16="http://schemas.microsoft.com/office/word/2018/wordml" xmlns:w16du="http://schemas.microsoft.com/office/word/2023/wordml/word16du" xmlns:w16sdtdh="http://schemas.microsoft.com/office/word/2020/wordml/sdtdatahash" xmlns:w16se="http://schemas.microsoft.com/office/word/2015/wordml/symex" xmlns:wpg="http://schemas.microsoft.com/office/word/2010/wordprocessingGroup" xmlns:wpi="http://schemas.microsoft.com/office/word/2010/wordprocessingInk" xmlns:wne="http://schemas.microsoft.com/office/word/2006/wordml" xmlns:wps="http://schemas.microsoft.com/office/word/2010/wordprocessingShape" mc:Ignorable="w14 w15 w16se w16cid w16 w16cex w16sdtdh wp14">
   <w:abstractNum w:abstractNumId="0" w15:restartNumberingAfterBreak="0">
     <w:nsid w:val="1ACD6F57"/>
     <w:multiLevelType w:val="hybridMultilevel"/>

</xml_diff>